<commit_message>
fix: did more text altering
</commit_message>
<xml_diff>
--- a/Lahola_MP.docx
+++ b/Lahola_MP.docx
@@ -38,7 +38,7 @@
                 <w:lang w:eastAsia="cs-CZ"/>
               </w:rPr>
               <w:drawing>
-                <wp:inline distT="0" distB="0" distL="0" distR="0" wp14:anchorId="350CA5BA" wp14:editId="279D7C33">
+                <wp:inline distT="0" distB="0" distL="0" distR="0" wp14:anchorId="350CA5BA" wp14:editId="0FA2F5FF">
                   <wp:extent cx="5408908" cy="1416667"/>
                   <wp:effectExtent l="0" t="0" r="0" b="0"/>
                   <wp:docPr id="6" name="Obrázek 6"/>
@@ -150,23 +150,7 @@
                 <w:sz w:val="40"/>
                 <w:szCs w:val="26"/>
               </w:rPr>
-              <w:t xml:space="preserve">Vývoj </w:t>
-            </w:r>
-            <w:proofErr w:type="gramStart"/>
-            <w:r>
-              <w:rPr>
-                <w:sz w:val="40"/>
-                <w:szCs w:val="26"/>
-              </w:rPr>
-              <w:t>3D</w:t>
-            </w:r>
-            <w:proofErr w:type="gramEnd"/>
-            <w:r>
-              <w:rPr>
-                <w:sz w:val="40"/>
-                <w:szCs w:val="26"/>
-              </w:rPr>
-              <w:t xml:space="preserve"> vide</w:t>
+              <w:t>Vývoj 3D vide</w:t>
             </w:r>
             <w:r>
               <w:rPr>
@@ -517,30 +501,14 @@
           <w:b/>
           <w:bCs/>
         </w:rPr>
-        <w:t xml:space="preserve">Jméno a příjmení autora </w:t>
-      </w:r>
-      <w:proofErr w:type="gramStart"/>
+        <w:t xml:space="preserve">Jméno a příjmení autora práce: </w:t>
+      </w:r>
       <w:r>
         <w:rPr>
           <w:b/>
           <w:bCs/>
         </w:rPr>
-        <w:t xml:space="preserve">práce: </w:t>
-      </w:r>
-      <w:r>
-        <w:rPr>
-          <w:b/>
-          <w:bCs/>
-        </w:rPr>
-        <w:t xml:space="preserve"> Vojtěch</w:t>
-      </w:r>
-      <w:proofErr w:type="gramEnd"/>
-      <w:r>
-        <w:rPr>
-          <w:b/>
-          <w:bCs/>
-        </w:rPr>
-        <w:t xml:space="preserve"> Lahola</w:t>
+        <w:t xml:space="preserve"> Vojtěch Lahola</w:t>
       </w:r>
     </w:p>
     <w:p>
@@ -601,25 +569,7 @@
           <w:bCs/>
           <w:lang w:eastAsia="cs-CZ"/>
         </w:rPr>
-        <w:t xml:space="preserve">Vývoj </w:t>
-      </w:r>
-      <w:proofErr w:type="gramStart"/>
-      <w:r>
-        <w:rPr>
-          <w:b/>
-          <w:bCs/>
-          <w:lang w:eastAsia="cs-CZ"/>
-        </w:rPr>
-        <w:t>3D</w:t>
-      </w:r>
-      <w:proofErr w:type="gramEnd"/>
-      <w:r>
-        <w:rPr>
-          <w:b/>
-          <w:bCs/>
-          <w:lang w:eastAsia="cs-CZ"/>
-        </w:rPr>
-        <w:t xml:space="preserve"> videoher ve Unity </w:t>
+        <w:t xml:space="preserve">Vývoj 3D videoher ve Unity </w:t>
       </w:r>
       <w:proofErr w:type="spellStart"/>
       <w:r>
@@ -1565,15 +1515,7 @@
               <w:t xml:space="preserve">____________________________________________ </w:t>
             </w:r>
             <w:r>
-              <w:t xml:space="preserve">vypracoval(a) samostatně, s využitím poznatků získaných během studia a studiem odborné literatury a pramenů, uvedených na seznamu zdrojů, který </w:t>
-            </w:r>
-            <w:proofErr w:type="gramStart"/>
-            <w:r>
-              <w:t>tvoří</w:t>
-            </w:r>
-            <w:proofErr w:type="gramEnd"/>
-            <w:r>
-              <w:t xml:space="preserve"> přílohu této práce. </w:t>
+              <w:t xml:space="preserve">vypracoval(a) samostatně, s využitím poznatků získaných během studia a studiem odborné literatury a pramenů, uvedených na seznamu zdrojů, který tvoří přílohu této práce. </w:t>
             </w:r>
           </w:p>
           <w:p/>
@@ -6662,16 +6604,11 @@
         <w:t>primárně</w:t>
       </w:r>
       <w:r>
-        <w:t xml:space="preserve"> </w:t>
-      </w:r>
-      <w:proofErr w:type="gramStart"/>
-      <w:r>
-        <w:t>běž</w:t>
+        <w:t xml:space="preserve"> běž</w:t>
       </w:r>
       <w:r>
         <w:t>í</w:t>
       </w:r>
-      <w:proofErr w:type="gramEnd"/>
       <w:r>
         <w:t xml:space="preserve"> na .NET frameworku. C# pochází z jazykové rodiny C, proto sdílí, </w:t>
       </w:r>
@@ -7526,11 +7463,9 @@
       <w:r>
         <w:t xml:space="preserve"> (metody, data...). Abstrakce </w:t>
       </w:r>
-      <w:proofErr w:type="gramStart"/>
       <w:r>
         <w:t>vytváří</w:t>
       </w:r>
-      <w:proofErr w:type="gramEnd"/>
       <w:r>
         <w:t xml:space="preserve"> základ logiky a dat bez </w:t>
       </w:r>
@@ -8226,15 +8161,7 @@
       </w:r>
       <w:proofErr w:type="spellEnd"/>
       <w:r>
-        <w:t xml:space="preserve">, což jim </w:t>
-      </w:r>
-      <w:proofErr w:type="gramStart"/>
-      <w:r>
-        <w:t>ušetří</w:t>
-      </w:r>
-      <w:proofErr w:type="gramEnd"/>
-      <w:r>
-        <w:t xml:space="preserve"> čas a pracovní sílu pro vývoj hry. </w:t>
+        <w:t xml:space="preserve">, což jim ušetří čas a pracovní sílu pro vývoj hry. </w:t>
       </w:r>
       <w:proofErr w:type="spellStart"/>
       <w:r>
@@ -8320,15 +8247,7 @@
       </w:r>
       <w:proofErr w:type="spellEnd"/>
       <w:r>
-        <w:t xml:space="preserve"> a Unity. Přímo tyhle dva „velcí hráči na trhu,“ </w:t>
-      </w:r>
-      <w:proofErr w:type="gramStart"/>
-      <w:r>
-        <w:t>vytváří</w:t>
-      </w:r>
-      <w:proofErr w:type="gramEnd"/>
-      <w:r>
-        <w:t xml:space="preserve"> infrastrukturu nejpopulárnějších her na světě. </w:t>
+        <w:t xml:space="preserve"> a Unity. Přímo tyhle dva „velcí hráči na trhu,“ vytváří infrastrukturu nejpopulárnějších her na světě. </w:t>
       </w:r>
       <w:r>
         <w:t>V kapitole ní</w:t>
@@ -8789,15 +8708,7 @@
         <w:pStyle w:val="Bntext"/>
       </w:pPr>
       <w:r>
-        <w:t xml:space="preserve">Narozdíl od </w:t>
-      </w:r>
-      <w:proofErr w:type="gramStart"/>
-      <w:r>
-        <w:t>2D</w:t>
-      </w:r>
-      <w:proofErr w:type="gramEnd"/>
-      <w:r>
-        <w:t xml:space="preserve"> videoher h</w:t>
+        <w:t>Narozdíl od 2D videoher h</w:t>
       </w:r>
       <w:r>
         <w:t xml:space="preserve">lavní stavební </w:t>
@@ -8840,15 +8751,7 @@
         <w:t>, ačkoliv</w:t>
       </w:r>
       <w:r>
-        <w:t xml:space="preserve"> spíše </w:t>
-      </w:r>
-      <w:proofErr w:type="gramStart"/>
-      <w:r>
-        <w:t>slouží</w:t>
-      </w:r>
-      <w:proofErr w:type="gramEnd"/>
-      <w:r>
-        <w:t xml:space="preserve"> jako kontejnery pro komponenty, které implementují funkcionalit</w:t>
+        <w:t xml:space="preserve"> spíše slouží jako kontejnery pro komponenty, které implementují funkcionalit</w:t>
       </w:r>
       <w:r>
         <w:t>u.</w:t>
@@ -9053,15 +8956,7 @@
               <w:jc w:val="left"/>
             </w:pPr>
             <w:r>
-              <w:t xml:space="preserve">Velké škála </w:t>
-            </w:r>
-            <w:proofErr w:type="gramStart"/>
-            <w:r>
-              <w:t>platforem</w:t>
-            </w:r>
-            <w:proofErr w:type="gramEnd"/>
-            <w:r>
-              <w:t xml:space="preserve"> na kterých může být využit</w:t>
+              <w:t>Velké škála platforem na kterých může být využit</w:t>
             </w:r>
           </w:p>
         </w:tc>
@@ -9376,15 +9271,7 @@
       </w:r>
       <w:proofErr w:type="spellEnd"/>
       <w:r>
-        <w:t xml:space="preserve"> je fáze, kde se </w:t>
-      </w:r>
-      <w:proofErr w:type="gramStart"/>
-      <w:r>
-        <w:t>vytváří</w:t>
-      </w:r>
-      <w:proofErr w:type="gramEnd"/>
-      <w:r>
-        <w:t xml:space="preserve"> zjednodušená verze hry pomocí primitivních tvarů. Táhle verze nám dá hrubý rámec, který je založen na konceptu. Díky tomuhle si vývojář již vizuálně představit, jak bude finální verze vypadat. </w:t>
+        <w:t xml:space="preserve"> je fáze, kde se vytváří zjednodušená verze hry pomocí primitivních tvarů. Táhle verze nám dá hrubý rámec, který je založen na konceptu. Díky tomuhle si vývojář již vizuálně představit, jak bude finální verze vypadat. </w:t>
       </w:r>
       <w:proofErr w:type="spellStart"/>
       <w:r>
@@ -9483,15 +9370,7 @@
         <w:t xml:space="preserve"> informac</w:t>
       </w:r>
       <w:r>
-        <w:t xml:space="preserve">e jim </w:t>
-      </w:r>
-      <w:proofErr w:type="gramStart"/>
-      <w:r>
-        <w:t>slouží</w:t>
-      </w:r>
-      <w:proofErr w:type="gramEnd"/>
-      <w:r>
-        <w:t xml:space="preserve"> pro </w:t>
+        <w:t xml:space="preserve">e jim slouží pro </w:t>
       </w:r>
       <w:r>
         <w:t>nasměrov</w:t>
@@ -9973,13 +9852,8 @@
         <w:t xml:space="preserve">Zvolil jsem si tento nástroj oproti </w:t>
       </w:r>
       <w:r>
-        <w:t xml:space="preserve">softwaru pro </w:t>
-      </w:r>
-      <w:proofErr w:type="gramStart"/>
-      <w:r>
-        <w:t>3D</w:t>
-      </w:r>
-      <w:proofErr w:type="gramEnd"/>
+        <w:t>softwaru pro 3D</w:t>
+      </w:r>
       <w:r>
         <w:t xml:space="preserve"> grafiku</w:t>
       </w:r>
@@ -10006,13 +9880,8 @@
       <w:r>
         <w:t xml:space="preserve"> vertikálních. Tyto linky </w:t>
       </w:r>
-      <w:proofErr w:type="gramStart"/>
-      <w:r>
-        <w:t>utváří</w:t>
-      </w:r>
-      <w:proofErr w:type="gramEnd"/>
-      <w:r>
-        <w:t xml:space="preserve"> tvary čtverečků</w:t>
+      <w:r>
+        <w:t>utváří tvary čtverečků</w:t>
       </w:r>
       <w:r>
         <w:t>,</w:t>
@@ -11293,14 +11162,12 @@
       <w:r>
         <w:t xml:space="preserve"> pocitu </w:t>
       </w:r>
-      <w:proofErr w:type="gramStart"/>
       <w:r>
         <w:t>dokáž</w:t>
       </w:r>
       <w:r>
         <w:t>í</w:t>
       </w:r>
-      <w:proofErr w:type="gramEnd"/>
       <w:r>
         <w:t xml:space="preserve"> dosáhnout. Před aplikování textury jsem strávil relativně delší čas s výzkumem správné textury. Je důležité, aby vybraná textura seděla tvaru </w:t>
       </w:r>
@@ -11349,15 +11216,7 @@
         <w:t xml:space="preserve"> renderování modelů</w:t>
       </w:r>
       <w:r>
-        <w:t xml:space="preserve"> do </w:t>
-      </w:r>
-      <w:proofErr w:type="gramStart"/>
-      <w:r>
-        <w:t>3D</w:t>
-      </w:r>
-      <w:proofErr w:type="gramEnd"/>
-      <w:r>
-        <w:t xml:space="preserve"> prostoru</w:t>
+        <w:t xml:space="preserve"> do 3D prostoru</w:t>
       </w:r>
       <w:r>
         <w:t>.</w:t>
@@ -11444,7 +11303,7 @@
           <w:noProof/>
         </w:rPr>
         <w:drawing>
-          <wp:inline distT="0" distB="0" distL="0" distR="0" wp14:anchorId="0C346721" wp14:editId="0E3BCFBF">
+          <wp:inline distT="0" distB="0" distL="0" distR="0" wp14:anchorId="0C346721" wp14:editId="67003FF8">
             <wp:extent cx="3820693" cy="2157046"/>
             <wp:effectExtent l="0" t="0" r="8890" b="0"/>
             <wp:docPr id="686103778" name="Obrázek 16"/>
@@ -11845,172 +11704,81 @@
     <w:p>
       <w:pPr>
         <w:pStyle w:val="Bntext"/>
-      </w:pPr>
-      <w:r>
-        <w:lastRenderedPageBreak/>
-        <w:t xml:space="preserve">Jedna z těchto funkcí, která umožňuje </w:t>
-      </w:r>
-      <w:proofErr w:type="spellStart"/>
-      <w:r>
-        <w:t>sřelbu</w:t>
-      </w:r>
-      <w:proofErr w:type="spellEnd"/>
-      <w:r>
-        <w:t xml:space="preserve"> je metoda </w:t>
-      </w:r>
-      <w:proofErr w:type="spellStart"/>
-      <w:r>
-        <w:t>Raycast</w:t>
-      </w:r>
-      <w:proofErr w:type="spellEnd"/>
-      <w:r>
-        <w:t xml:space="preserve"> Tato metoda si</w:t>
-      </w:r>
-      <w:r>
-        <w:t xml:space="preserve"> defin</w:t>
-      </w:r>
-      <w:r>
-        <w:t>uje</w:t>
-      </w:r>
-      <w:r>
-        <w:t xml:space="preserve"> startovní </w:t>
-      </w:r>
-      <w:r>
-        <w:t>pozice,</w:t>
-      </w:r>
-      <w:r>
-        <w:t xml:space="preserve"> z</w:t>
-      </w:r>
-      <w:r>
-        <w:t> </w:t>
-      </w:r>
-      <w:r>
-        <w:t>které</w:t>
-      </w:r>
-      <w:r>
-        <w:t xml:space="preserve"> neviditelný paprsek reprezentující trajektorii střely</w:t>
-      </w:r>
-      <w:r>
-        <w:t xml:space="preserve"> poletí a </w:t>
-      </w:r>
-      <w:r>
-        <w:t xml:space="preserve">nadále </w:t>
-      </w:r>
-      <w:r>
-        <w:t>jeho směr, který</w:t>
-      </w:r>
-      <w:r>
-        <w:t xml:space="preserve"> je reprezentován </w:t>
-      </w:r>
-      <w:proofErr w:type="gramStart"/>
-      <w:r>
-        <w:t>objektem</w:t>
-      </w:r>
-      <w:proofErr w:type="gramEnd"/>
-      <w:r>
-        <w:t xml:space="preserve"> na který se hráč </w:t>
-      </w:r>
-      <w:proofErr w:type="spellStart"/>
-      <w:r>
-        <w:t>díve</w:t>
-      </w:r>
-      <w:proofErr w:type="spellEnd"/>
-      <w:r>
-        <w:t>.</w:t>
-      </w:r>
-      <w:r>
-        <w:t xml:space="preserve"> Tato pozice je určena jako pozice kamery hráče a směr je směr kde se kamera hráče </w:t>
-      </w:r>
-      <w:proofErr w:type="spellStart"/>
-      <w:r>
-        <w:t>díve</w:t>
-      </w:r>
-      <w:proofErr w:type="spellEnd"/>
-      <w:r>
-        <w:t xml:space="preserve">. Vše je možno díky jedné funkci Unity </w:t>
-      </w:r>
-      <w:proofErr w:type="spellStart"/>
-      <w:r>
-        <w:t>Physics.Raycast</w:t>
-      </w:r>
-      <w:proofErr w:type="spellEnd"/>
-      <w:r>
-        <w:t>. Metoda nám vrátí objekt, který byl zasáhnut. Poté se zkontroluje pomocí jednoduché podmínky, jestli objekt má vrstvu „</w:t>
-      </w:r>
-      <w:proofErr w:type="spellStart"/>
-      <w:r>
-        <w:t>Enemy</w:t>
-      </w:r>
-      <w:proofErr w:type="spellEnd"/>
-      <w:r>
-        <w:t>“, kterou má každý nepřátel na mapě.</w:t>
-      </w:r>
-    </w:p>
-    <w:p>
-      <w:pPr>
-        <w:pStyle w:val="Bntext"/>
-      </w:pPr>
-      <w:r>
-        <w:t xml:space="preserve">Pokud zasáhnutý objekt je skutečně nepřátel je mu přiřazeno poškození dle </w:t>
-      </w:r>
-      <w:r>
-        <w:t>zbraně,</w:t>
-      </w:r>
-      <w:r>
-        <w:t xml:space="preserve"> kterou hráč aktuálně </w:t>
-      </w:r>
-      <w:proofErr w:type="gramStart"/>
-      <w:r>
-        <w:t>drží</w:t>
-      </w:r>
-      <w:proofErr w:type="gramEnd"/>
-      <w:r>
-        <w:t xml:space="preserve"> v ruce. Hráči se při zasáhnutí </w:t>
-      </w:r>
-      <w:proofErr w:type="spellStart"/>
-      <w:r>
-        <w:t>jakěhokoliv</w:t>
-      </w:r>
-      <w:proofErr w:type="spellEnd"/>
-      <w:r>
-        <w:t xml:space="preserve"> objektu odečte náboj. </w:t>
-      </w:r>
-    </w:p>
-    <w:p>
-      <w:pPr>
-        <w:pStyle w:val="Bntext"/>
         <w:rPr>
           <w:b/>
           <w:bCs/>
         </w:rPr>
       </w:pPr>
       <w:r>
-        <w:t xml:space="preserve">Aby hráč nemohl spamovat tlačítko střelby je potřeba udělat </w:t>
-      </w:r>
-      <w:r>
-        <w:t>výjimku</w:t>
-      </w:r>
-      <w:r>
-        <w:t xml:space="preserve">. Tato </w:t>
-      </w:r>
-      <w:r>
-        <w:t>výjimka</w:t>
-      </w:r>
-      <w:r>
-        <w:t xml:space="preserve"> bude mít na starost rychlost střelby, což zajistí, že hráč nebude střílet, tak rychle jak kliká. Rychlost střílení je </w:t>
-      </w:r>
-      <w:r>
-        <w:t>provede</w:t>
-      </w:r>
-      <w:r>
-        <w:t xml:space="preserve"> pomocí jednoduché podmínky. Tahle podmínka má jako argument čas poslední střely. </w:t>
-      </w:r>
-      <w:r>
         <w:rPr>
           <w:b/>
           <w:bCs/>
         </w:rPr>
-        <w:t>DOPSAT POTOM</w:t>
+        <w:lastRenderedPageBreak/>
+        <w:t>(TADY NAPSAT FUNKCI FIRE)</w:t>
+      </w:r>
+    </w:p>
+    <w:p>
+      <w:pPr>
+        <w:pStyle w:val="Bntext"/>
+      </w:pPr>
+      <w:r>
+        <w:t xml:space="preserve">Jedna z těchto funkcí, která umožňuje </w:t>
+      </w:r>
+      <w:r>
+        <w:t>střelbu</w:t>
+      </w:r>
+      <w:r>
+        <w:t xml:space="preserve"> je metoda </w:t>
+      </w:r>
+      <w:proofErr w:type="spellStart"/>
+      <w:r>
+        <w:t>Raycast</w:t>
+      </w:r>
+      <w:proofErr w:type="spellEnd"/>
+      <w:r>
+        <w:t xml:space="preserve">. </w:t>
+      </w:r>
+      <w:r>
+        <w:t>Ta</w:t>
+      </w:r>
+      <w:r>
+        <w:t>hle</w:t>
+      </w:r>
+      <w:r>
+        <w:t xml:space="preserve"> metoda si</w:t>
+      </w:r>
+      <w:r>
+        <w:t xml:space="preserve"> </w:t>
+      </w:r>
+      <w:r>
+        <w:t xml:space="preserve">pomocí matematického postupu vypočítá </w:t>
+      </w:r>
+      <w:r>
+        <w:t>neviditelný paprsek</w:t>
+      </w:r>
+      <w:r>
+        <w:t xml:space="preserve">, který poletí z hráčské kamery. Díky tomuhle dokážeme zjistit první herní objekt, který paprsek trefil. </w:t>
+      </w:r>
+      <w:r>
+        <w:t>Jediné,</w:t>
+      </w:r>
+      <w:r>
+        <w:t xml:space="preserve"> co metoda </w:t>
+      </w:r>
+      <w:r>
+        <w:t>nadále potřebuje zjistit je</w:t>
+      </w:r>
+      <w:r>
+        <w:t xml:space="preserve">, jestli daný objekt má na sobě komponent </w:t>
+      </w:r>
+      <w:proofErr w:type="spellStart"/>
+      <w:r>
+        <w:t>iDamagable</w:t>
+      </w:r>
+      <w:proofErr w:type="spellEnd"/>
+      <w:r>
+        <w:t>. Tento komponent je interface, který se nachází na každém nepříteli, tudíž zjišťujeme, jestli zasáhnutý objekt je nepřátel. Pokud to je pravda nepříteli se odečte počet životů dle poškození, které zbraň dělá.</w:t>
       </w:r>
     </w:p>
     <w:p>
@@ -12111,42 +11879,105 @@
       <w:r>
         <w:t xml:space="preserve"> co hráč </w:t>
       </w:r>
+      <w:r>
+        <w:t>inicializuje</w:t>
+      </w:r>
+      <w:r>
+        <w:t xml:space="preserve"> úroveň bere jeho klávesoví </w:t>
+      </w:r>
+      <w:r>
+        <w:t xml:space="preserve">i myšoví </w:t>
+      </w:r>
+      <w:r>
+        <w:t>vstup</w:t>
+      </w:r>
+      <w:r>
+        <w:t xml:space="preserve">. </w:t>
+      </w:r>
+      <w:r>
+        <w:t>Metoda Update, ve které se nachází metody řešící zpracování dat hráčského vstupu</w:t>
+      </w:r>
+      <w:r>
+        <w:t>, jelikož se metoda spouští na každém snímku od doby inicializace scény.</w:t>
+      </w:r>
+    </w:p>
+    <w:p>
+      <w:pPr>
+        <w:pStyle w:val="Bntext"/>
+      </w:pPr>
+      <w:r>
+        <w:t>M</w:t>
+      </w:r>
+      <w:r>
+        <w:t>etoda</w:t>
+      </w:r>
+      <w:r>
+        <w:t xml:space="preserve"> </w:t>
+      </w:r>
+      <w:r>
+        <w:t xml:space="preserve">Update </w:t>
+      </w:r>
+      <w:r>
+        <w:t>je jedna z funkcí, kter</w:t>
+      </w:r>
+      <w:r>
+        <w:t>é</w:t>
+      </w:r>
+      <w:r>
+        <w:t xml:space="preserve"> lze získat pomocí </w:t>
+      </w:r>
+      <w:r>
+        <w:t>zdědění</w:t>
+      </w:r>
+      <w:r>
+        <w:t xml:space="preserve"> třídy </w:t>
+      </w:r>
       <w:proofErr w:type="spellStart"/>
       <w:r>
-        <w:t>incializuje</w:t>
+        <w:t>MonoBehaviour</w:t>
       </w:r>
       <w:proofErr w:type="spellEnd"/>
       <w:r>
-        <w:t xml:space="preserve"> úroveň bere jeho klávesoví vstup a dle </w:t>
-      </w:r>
-      <w:r>
-        <w:t>klávesy</w:t>
-      </w:r>
-      <w:r>
-        <w:t xml:space="preserve"> provádí danou činnost. Tento způsob řešení je umožněn pomocí Unity funkce s názvem Update, do které se vstupuje každý snímek od inicializace projektu, pokud je povolen.</w:t>
-      </w:r>
-    </w:p>
-    <w:p>
-      <w:pPr>
-        <w:pStyle w:val="Bntext"/>
-      </w:pPr>
-      <w:r>
-        <w:lastRenderedPageBreak/>
-        <w:t xml:space="preserve">Tato funkce je jedna z funkcí, kterou lze získat pomocí </w:t>
-      </w:r>
-      <w:r>
-        <w:t>zdědění</w:t>
-      </w:r>
-      <w:r>
-        <w:t xml:space="preserve"> třídy </w:t>
+        <w:t xml:space="preserve">. Tato třída obsahuje funkce </w:t>
+      </w:r>
+      <w:r>
+        <w:t xml:space="preserve">cyklu </w:t>
+      </w:r>
+      <w:r>
+        <w:t>života, které zajišťují snadnější práci s Unity.</w:t>
+      </w:r>
+      <w:r>
+        <w:t xml:space="preserve"> Další funkce, které tříd</w:t>
+      </w:r>
+      <w:r>
+        <w:t xml:space="preserve">a </w:t>
+      </w:r>
+      <w:r>
+        <w:t xml:space="preserve">obsahuje jsou: Start, </w:t>
       </w:r>
       <w:proofErr w:type="spellStart"/>
       <w:r>
-        <w:t>MonoBehaviour</w:t>
+        <w:t>OnDisable</w:t>
       </w:r>
       <w:proofErr w:type="spellEnd"/>
       <w:r>
-        <w:t>. Tato třída obsahuje funkce života programu, které zajišťují snadnější práci s Unity. Pokud je tato třída zděděna Unity počítá, že třída je jako komponent na herním objektu. Díky tomuhle můžeme přímo v kódu pracovat s objektem, na kterém se komponent nachází.</w:t>
+        <w:t xml:space="preserve">, </w:t>
+      </w:r>
+      <w:proofErr w:type="spellStart"/>
+      <w:r>
+        <w:t>OnEnable</w:t>
+      </w:r>
+      <w:proofErr w:type="spellEnd"/>
+      <w:r>
+        <w:t xml:space="preserve">, </w:t>
+      </w:r>
+      <w:proofErr w:type="spellStart"/>
+      <w:r>
+        <w:t>LastUpdate</w:t>
+      </w:r>
+      <w:proofErr w:type="spellEnd"/>
+      <w:r>
+        <w:t>…</w:t>
       </w:r>
     </w:p>
     <w:p>
@@ -12158,20 +11989,11 @@
         </w:rPr>
       </w:pPr>
       <w:r>
-        <w:t xml:space="preserve">Aby bylo možné se pro hráče pohybovat je třeba zavolat metody, které zajišťují jeho pohyb. Tyto metody se volají na </w:t>
-      </w:r>
-      <w:r>
-        <w:t>základě</w:t>
-      </w:r>
-      <w:r>
-        <w:t xml:space="preserve"> již zmíněného vstupu hráče. </w:t>
-      </w:r>
-      <w:r>
         <w:rPr>
           <w:b/>
           <w:bCs/>
         </w:rPr>
-        <w:t>(potom dopsat)</w:t>
+        <w:t>(TADY NAPSAT UPDATE MOUSE/KEYBOARD)</w:t>
       </w:r>
     </w:p>
     <w:p>
@@ -12190,7 +12012,11 @@
       </w:r>
       <w:proofErr w:type="spellEnd"/>
       <w:r>
-        <w:t xml:space="preserve">, který zajišťuje jednodušší práci pro vývojáře. Díky němu může editovat hodnoty přímo v Unity editoru a nemusí jít do kódu, aby hodnotu změnil. </w:t>
+        <w:t xml:space="preserve">, který zajišťuje jednodušší práci pro vývojáře. </w:t>
+      </w:r>
+      <w:r>
+        <w:lastRenderedPageBreak/>
+        <w:t xml:space="preserve">Díky němu může editovat hodnoty přímo v Unity editoru a nemusí jít do kódu, aby hodnotu změnil. </w:t>
       </w:r>
     </w:p>
     <w:p>
@@ -12273,39 +12099,156 @@
     <w:p>
       <w:pPr>
         <w:pStyle w:val="Bntext"/>
-      </w:pPr>
-      <w:r>
-        <w:t xml:space="preserve">Každý nepřátel má svůj komponent, který mu </w:t>
+        <w:rPr>
+          <w:rStyle w:val="BntextChar"/>
+        </w:rPr>
+      </w:pPr>
+      <w:r>
+        <w:t>K</w:t>
+      </w:r>
+      <w:r>
+        <w:rPr>
+          <w:rStyle w:val="BntextChar"/>
+        </w:rPr>
+        <w:t>ód nepřátel je opět</w:t>
+      </w:r>
+      <w:r>
+        <w:rPr>
+          <w:rStyle w:val="BntextChar"/>
+        </w:rPr>
+        <w:t xml:space="preserve"> </w:t>
+      </w:r>
+      <w:r>
+        <w:rPr>
+          <w:rStyle w:val="BntextChar"/>
+        </w:rPr>
+        <w:t>postaven</w:t>
+      </w:r>
+      <w:r>
+        <w:rPr>
+          <w:rStyle w:val="BntextChar"/>
+        </w:rPr>
+        <w:t xml:space="preserve"> </w:t>
+      </w:r>
+      <w:r>
+        <w:rPr>
+          <w:rStyle w:val="BntextChar"/>
+        </w:rPr>
+        <w:t xml:space="preserve">na </w:t>
+      </w:r>
+      <w:r>
+        <w:rPr>
+          <w:rStyle w:val="BntextChar"/>
+        </w:rPr>
+        <w:t xml:space="preserve">hlavních </w:t>
+      </w:r>
+      <w:r>
+        <w:rPr>
+          <w:rStyle w:val="BntextChar"/>
+        </w:rPr>
+        <w:t>pilíř</w:t>
+      </w:r>
+      <w:r>
+        <w:rPr>
+          <w:rStyle w:val="BntextChar"/>
+        </w:rPr>
+        <w:t>ích</w:t>
+      </w:r>
+      <w:r>
+        <w:rPr>
+          <w:rStyle w:val="BntextChar"/>
+        </w:rPr>
+        <w:t xml:space="preserve"> OOP (abstrakce, dědičnost…), stejně jako již bylo využito u třídy pro zbraně.</w:t>
+      </w:r>
+      <w:r>
+        <w:rPr>
+          <w:rStyle w:val="BntextChar"/>
+        </w:rPr>
+        <w:t xml:space="preserve"> Tudíž jsem vytvořil abstraktní třídu obsahující funkce a vlastnosti, které budou všichni nepřátele obsahovat. </w:t>
+      </w:r>
+      <w:r>
+        <w:t>Mezi tyto funkce patří metody pro útok, získání poškození a smrt</w:t>
+      </w:r>
+    </w:p>
+    <w:p>
+      <w:pPr>
+        <w:pStyle w:val="Bntext"/>
+      </w:pPr>
+      <w:r>
+        <w:t>Každý nepř</w:t>
+      </w:r>
+      <w:r>
+        <w:t>í</w:t>
+      </w:r>
+      <w:r>
+        <w:t xml:space="preserve">tel má </w:t>
+      </w:r>
+      <w:r>
+        <w:t xml:space="preserve">svou třídu, </w:t>
+      </w:r>
+      <w:r>
+        <w:t>kter</w:t>
+      </w:r>
+      <w:r>
+        <w:t>á</w:t>
+      </w:r>
+      <w:r>
+        <w:t xml:space="preserve"> mu </w:t>
       </w:r>
       <w:r>
         <w:t>přidává</w:t>
       </w:r>
       <w:r>
-        <w:t xml:space="preserve"> funkce jako jsou útok, pohyb, detekce hráče... Aby byl redukován počet redundance kódu, bylo použito abstrakce. </w:t>
+        <w:t xml:space="preserve"> funkce</w:t>
+      </w:r>
+      <w:r>
+        <w:t xml:space="preserve"> a vlastnosti.</w:t>
+      </w:r>
+      <w:r>
+        <w:t xml:space="preserve"> Mezi tyto funkce patří metody pro útok, získání poškození a smrt. </w:t>
+      </w:r>
+      <w:r>
+        <w:t>Aby</w:t>
+      </w:r>
+      <w:r>
+        <w:t xml:space="preserve"> se zmenšila</w:t>
+      </w:r>
+      <w:r>
+        <w:t xml:space="preserve"> redundance kódu, bylo </w:t>
+      </w:r>
+      <w:r>
+        <w:t>opět využito hlavních pilířů OOP (abstrakce, dědičnost…)</w:t>
+      </w:r>
+      <w:r>
+        <w:t>, stejně jako již bylo využito u třídy pro zbraně</w:t>
+      </w:r>
+      <w:r>
+        <w:t xml:space="preserve">. </w:t>
+      </w:r>
+      <w:r>
+        <w:t>Abstraktní</w:t>
+      </w:r>
+      <w:r>
+        <w:t xml:space="preserve"> třída s názvem </w:t>
       </w:r>
       <w:proofErr w:type="spellStart"/>
       <w:r>
-        <w:t>Abstrakní</w:t>
+        <w:t>BaseEnemy</w:t>
       </w:r>
       <w:proofErr w:type="spellEnd"/>
       <w:r>
-        <w:t xml:space="preserve"> třída s názvem </w:t>
-      </w:r>
-      <w:proofErr w:type="spellStart"/>
-      <w:r>
-        <w:t>BaseEnemy</w:t>
-      </w:r>
-      <w:proofErr w:type="spellEnd"/>
-      <w:r>
         <w:t xml:space="preserve"> </w:t>
       </w:r>
-      <w:proofErr w:type="gramStart"/>
-      <w:r>
-        <w:t>vytváří</w:t>
-      </w:r>
-      <w:proofErr w:type="gramEnd"/>
-      <w:r>
-        <w:t xml:space="preserve"> základ každého nepřítele, který se pomocí dědictví předá třídě pro </w:t>
+      <w:r>
+        <w:t>zastupuje rodičovskou roli pro všechny nepřátele.</w:t>
+      </w:r>
+    </w:p>
+    <w:p>
+      <w:pPr>
+        <w:pStyle w:val="Bntext"/>
+      </w:pPr>
+      <w:r>
+        <w:t xml:space="preserve">vytváří základ každého nepřítele, který se pomocí dědictví předá třídě pro </w:t>
       </w:r>
       <w:r>
         <w:t>specifického</w:t>
@@ -12399,6 +12342,7 @@
         <w:rPr>
           <w:noProof/>
         </w:rPr>
+        <w:lastRenderedPageBreak/>
         <w:drawing>
           <wp:inline distT="0" distB="0" distL="0" distR="0" wp14:anchorId="5A453566" wp14:editId="025A8BE9">
             <wp:extent cx="4558352" cy="2309364"/>
@@ -12993,15 +12937,7 @@
         <w:t xml:space="preserve"> než již zmíněné uživatelské rozhraní. </w:t>
       </w:r>
       <w:r>
-        <w:t xml:space="preserve">Celé hlavní menu se </w:t>
-      </w:r>
-      <w:proofErr w:type="gramStart"/>
-      <w:r>
-        <w:t>tvoří</w:t>
-      </w:r>
-      <w:proofErr w:type="gramEnd"/>
-      <w:r>
-        <w:t xml:space="preserve"> pomocí hlavního objektu </w:t>
+        <w:t xml:space="preserve">Celé hlavní menu se tvoří pomocí hlavního objektu </w:t>
       </w:r>
       <w:proofErr w:type="spellStart"/>
       <w:r>
@@ -13141,15 +13077,7 @@
       </w:r>
       <w:proofErr w:type="spellEnd"/>
       <w:r>
-        <w:t xml:space="preserve"> je webová platforma od firmy Adobe obsahují několik nástrojů vhodných pro vytváření a animování </w:t>
-      </w:r>
-      <w:proofErr w:type="gramStart"/>
-      <w:r>
-        <w:t>3D</w:t>
-      </w:r>
-      <w:proofErr w:type="gramEnd"/>
-      <w:r>
-        <w:t xml:space="preserve"> postav. </w:t>
+        <w:t xml:space="preserve"> je webová platforma od firmy Adobe obsahují několik nástrojů vhodných pro vytváření a animování 3D postav. </w:t>
       </w:r>
       <w:proofErr w:type="spellStart"/>
       <w:r>
@@ -13278,15 +13206,7 @@
         <w:pStyle w:val="Bntext"/>
       </w:pPr>
       <w:r>
-        <w:t xml:space="preserve">Animace lze na stránce upravovat. Mezi tyto úpravy </w:t>
-      </w:r>
-      <w:proofErr w:type="gramStart"/>
-      <w:r>
-        <w:t>patří</w:t>
-      </w:r>
-      <w:proofErr w:type="gramEnd"/>
-      <w:r>
-        <w:t xml:space="preserve"> zrychlení, zpomalení nebo dokonce i stříhání animace pro exportování pouze potřebné části.</w:t>
+        <w:t>Animace lze na stránce upravovat. Mezi tyto úpravy patří zrychlení, zpomalení nebo dokonce i stříhání animace pro exportování pouze potřebné části.</w:t>
       </w:r>
     </w:p>
     <w:p>
@@ -13389,15 +13309,7 @@
         <w:t>lze</w:t>
       </w:r>
       <w:r>
-        <w:t xml:space="preserve"> upravovat objekty v různých časových sekvencí, které </w:t>
-      </w:r>
-      <w:proofErr w:type="gramStart"/>
-      <w:r>
-        <w:t>vytvoří</w:t>
-      </w:r>
-      <w:proofErr w:type="gramEnd"/>
-      <w:r>
-        <w:t xml:space="preserve"> animaci. Tenhle způsob není úplně </w:t>
+        <w:t xml:space="preserve"> upravovat objekty v různých časových sekvencí, které vytvoří animaci. Tenhle způsob není úplně </w:t>
       </w:r>
       <w:r>
         <w:t>optimální,</w:t>
@@ -13412,15 +13324,7 @@
         <w:t xml:space="preserve"> komplexnější animace</w:t>
       </w:r>
       <w:r>
-        <w:t xml:space="preserve">, jelikož by to bylo moc zdlouhavé a nedostalo by se k perfektnímu výsledku. Místo něho lze animace vytvářet v externích </w:t>
-      </w:r>
-      <w:proofErr w:type="gramStart"/>
-      <w:r>
-        <w:t>3D</w:t>
-      </w:r>
-      <w:proofErr w:type="gramEnd"/>
-      <w:r>
-        <w:t xml:space="preserve"> softwarech a </w:t>
+        <w:t xml:space="preserve">, jelikož by to bylo moc zdlouhavé a nedostalo by se k perfektnímu výsledku. Místo něho lze animace vytvářet v externích 3D softwarech a </w:t>
       </w:r>
       <w:r>
         <w:t>poté jen pomocí ovladače animací danou animaci aplikovat.</w:t>

</xml_diff>

<commit_message>
Fix: Fixed alll the issues
</commit_message>
<xml_diff>
--- a/Lahola_MP.docx
+++ b/Lahola_MP.docx
@@ -38,7 +38,7 @@
                 <w:lang w:eastAsia="cs-CZ"/>
               </w:rPr>
               <w:drawing>
-                <wp:inline distT="0" distB="0" distL="0" distR="0" wp14:anchorId="350CA5BA" wp14:editId="21634670">
+                <wp:inline distT="0" distB="0" distL="0" distR="0" wp14:anchorId="350CA5BA" wp14:editId="5FDA41AF">
                   <wp:extent cx="5408908" cy="1416667"/>
                   <wp:effectExtent l="0" t="0" r="0" b="0"/>
                   <wp:docPr id="6" name="Obrázek 6"/>
@@ -7006,11 +7006,9 @@
       <w:r>
         <w:t xml:space="preserve">Nižší části budu poskytovat základní informace, které se </w:t>
       </w:r>
-      <w:proofErr w:type="gramStart"/>
-      <w:r>
-        <w:t>týčí</w:t>
-      </w:r>
-      <w:proofErr w:type="gramEnd"/>
+      <w:r>
+        <w:t>jednají</w:t>
+      </w:r>
       <w:r>
         <w:t xml:space="preserve"> programovacího jazyka C#.</w:t>
       </w:r>
@@ -7033,10 +7031,25 @@
         <w:t>Objektově orientované programování</w:t>
       </w:r>
       <w:r>
-        <w:t xml:space="preserve"> je programovací model, který se zabývá organizací softwarového designu</w:t>
-      </w:r>
-      <w:r>
-        <w:t xml:space="preserve">. Díky tomuhle způsobu vytváříme kód softwaru více flexibilní, jednoduše rozšiřitelný a znovu použitelný, což nám eliminuje </w:t>
+        <w:t xml:space="preserve"> je</w:t>
+      </w:r>
+      <w:r>
+        <w:t xml:space="preserve"> imperativní programovací paradigma. Tohle paradigma rozdělí software na objekty a třídy, d</w:t>
+      </w:r>
+      <w:r>
+        <w:t xml:space="preserve">íky tomuhle </w:t>
+      </w:r>
+      <w:r>
+        <w:t xml:space="preserve">se </w:t>
+      </w:r>
+      <w:r>
+        <w:t>formuje</w:t>
+      </w:r>
+      <w:r>
+        <w:t xml:space="preserve"> </w:t>
+      </w:r>
+      <w:r>
+        <w:t xml:space="preserve">kód softwaru více flexibilní, jednoduše rozšiřitelný a znovu použitelný, což eliminuje </w:t>
       </w:r>
       <w:proofErr w:type="spellStart"/>
       <w:r>
@@ -7045,6 +7058,24 @@
       <w:proofErr w:type="spellEnd"/>
       <w:r>
         <w:t xml:space="preserve"> a zvyšuje čitelnost.</w:t>
+      </w:r>
+      <w:r>
+        <w:t xml:space="preserve"> Třídy reprezentují znovu použitelné šablony kódu a objekty jsou individuální instance těchto tříd. Další</w:t>
+      </w:r>
+      <w:r>
+        <w:t xml:space="preserve"> programovací</w:t>
+      </w:r>
+      <w:r>
+        <w:t xml:space="preserve"> jazyky, které </w:t>
+      </w:r>
+      <w:r>
+        <w:t>využívají</w:t>
+      </w:r>
+      <w:r>
+        <w:t xml:space="preserve"> OOP</w:t>
+      </w:r>
+      <w:r>
+        <w:t xml:space="preserve"> jsou C++, Java nebo Python.</w:t>
       </w:r>
     </w:p>
     <w:p>
@@ -7195,6 +7226,7 @@
         </w:rPr>
       </w:pPr>
       <w:r>
+        <w:lastRenderedPageBreak/>
         <w:t xml:space="preserve">Rozhraní neboli interface definuje soubor pravidel, které zajišťují určitou funkcionalitu. Rozhraní se </w:t>
       </w:r>
       <w:r>
@@ -7211,6 +7243,25 @@
       <w:r>
         <w:t xml:space="preserve"> a dědictví, které dělají kód více flexibilní a znovu použitelný</w:t>
       </w:r>
+      <w:r>
+        <w:t>¨</w:t>
+      </w:r>
+    </w:p>
+    <w:p>
+      <w:pPr>
+        <w:pStyle w:val="Bntext"/>
+        <w:rPr>
+          <w:b/>
+          <w:bCs/>
+        </w:rPr>
+      </w:pPr>
+      <w:r>
+        <w:rPr>
+          <w:b/>
+          <w:bCs/>
+        </w:rPr>
+        <w:t>https://en.wikipedia.org/wiki/Programming_paradigm</w:t>
+      </w:r>
     </w:p>
     <w:p>
       <w:hyperlink r:id="rId14" w:history="1">
@@ -7228,7 +7279,6 @@
       </w:pPr>
       <w:bookmarkStart w:id="8" w:name="_Toc158963418"/>
       <w:r>
-        <w:lastRenderedPageBreak/>
         <w:t xml:space="preserve">Přístupové </w:t>
       </w:r>
       <w:r>
@@ -7320,11 +7370,9 @@
       <w:r>
         <w:t xml:space="preserve">může být přistoupen pouze v kódu ve stejné třídě nebo </w:t>
       </w:r>
-      <w:proofErr w:type="spellStart"/>
-      <w:r>
-        <w:t>structu</w:t>
-      </w:r>
-      <w:proofErr w:type="spellEnd"/>
+      <w:r>
+        <w:t>datové struktuře</w:t>
+      </w:r>
       <w:r>
         <w:t>.</w:t>
       </w:r>
@@ -7455,36 +7503,10 @@
         <w:pStyle w:val="Bntext"/>
       </w:pPr>
       <w:r>
-        <w:t xml:space="preserve">Těchto </w:t>
-      </w:r>
-      <w:r>
-        <w:t>principů</w:t>
-      </w:r>
-      <w:r>
-        <w:t xml:space="preserve"> a </w:t>
-      </w:r>
-      <w:r>
-        <w:t>technik</w:t>
-      </w:r>
-      <w:r>
-        <w:t xml:space="preserve"> designu existuje několik</w:t>
-      </w:r>
-      <w:r>
-        <w:t xml:space="preserve">. Ujišťují vývojáři, že </w:t>
-      </w:r>
-      <w:r>
-        <w:t>kód,</w:t>
-      </w:r>
-      <w:r>
-        <w:t xml:space="preserve"> který staví je jednoduše udržovatelný a rozšiřitelný. </w:t>
-      </w:r>
-    </w:p>
-    <w:p>
-      <w:pPr>
-        <w:pStyle w:val="Bntext"/>
-      </w:pPr>
-      <w:r>
-        <w:t>Následující principy jsou hlavní pro objektově orientované programování:</w:t>
+        <w:t>Tyto principy lze popsat jako hlavní pilíře objektového programování</w:t>
+      </w:r>
+      <w:r>
+        <w:t>. Jsou to tedy stavební kameny, na kterých celé OOP funguje.</w:t>
       </w:r>
     </w:p>
     <w:p>
@@ -7597,7 +7619,11 @@
         <w:t xml:space="preserve"> </w:t>
       </w:r>
       <w:r>
-        <w:t>nepřátel může provádět (útok, chození...) a jeho data (životy, rychlost chození...). Táhle abstraktní třída by se poté mohla převzít</w:t>
+        <w:t xml:space="preserve">nepřátel může provádět (útok, chození...) a jeho data (životy, rychlost chození...). Táhle abstraktní </w:t>
+      </w:r>
+      <w:r>
+        <w:lastRenderedPageBreak/>
+        <w:t>třída by se poté mohla převzít</w:t>
       </w:r>
       <w:r>
         <w:t xml:space="preserve"> pomocí </w:t>
@@ -7646,7 +7672,6 @@
         <w:rPr>
           <w:noProof/>
         </w:rPr>
-        <w:lastRenderedPageBreak/>
         <w:drawing>
           <wp:inline distT="0" distB="0" distL="0" distR="0" wp14:anchorId="01F406CF" wp14:editId="3DEE244E">
             <wp:extent cx="3168378" cy="2395293"/>
@@ -7706,7 +7731,19 @@
           <w:rPr>
             <w:rStyle w:val="Hyperlink"/>
           </w:rPr>
-          <w:t>https://www.tutorialsteacher.com/csharp/abstraction</w:t>
+          <w:t>https://www.tutorialsteacher.co</w:t>
+        </w:r>
+        <w:r>
+          <w:rPr>
+            <w:rStyle w:val="Hyperlink"/>
+          </w:rPr>
+          <w:t>m</w:t>
+        </w:r>
+        <w:r>
+          <w:rPr>
+            <w:rStyle w:val="Hyperlink"/>
+          </w:rPr>
+          <w:t>/csharp/abstraction</w:t>
         </w:r>
       </w:hyperlink>
     </w:p>
@@ -7890,7 +7927,11 @@
       </w:r>
       <w:proofErr w:type="spellEnd"/>
       <w:r>
-        <w:t xml:space="preserve"> pro využití několik forem jedné metody </w:t>
+        <w:t xml:space="preserve"> pro využití několik forem jedné </w:t>
+      </w:r>
+      <w:r>
+        <w:lastRenderedPageBreak/>
+        <w:t xml:space="preserve">metody </w:t>
       </w:r>
       <w:r>
         <w:t xml:space="preserve">ve stejné </w:t>
@@ -7906,11 +7947,6 @@
       </w:r>
       <w:r>
         <w:t xml:space="preserve">, ale jinou signaturou (např. přidání o jednu proměnnou více nebo změnění jejího druhu) </w:t>
-      </w:r>
-    </w:p>
-    <w:p>
-      <w:r>
-        <w:br w:type="page"/>
       </w:r>
     </w:p>
     <w:p>
@@ -7922,7 +7958,6 @@
         </w:rPr>
       </w:pPr>
       <w:r>
-        <w:lastRenderedPageBreak/>
         <w:t xml:space="preserve">Může být dosáhnut </w:t>
       </w:r>
       <w:r>
@@ -8127,7 +8162,18 @@
         <w:t>Zapouzdření</w:t>
       </w:r>
       <w:r>
-        <w:t xml:space="preserve"> tedy umožňuje uschovat nebo ukázat data a funkce jiným třídám, což může přidat extra vrstvu </w:t>
+        <w:t xml:space="preserve"> umožňuje uschovat nebo ukázat data a funkce jiným třídám, což </w:t>
+      </w:r>
+      <w:proofErr w:type="spellStart"/>
+      <w:r>
+        <w:t>přid</w:t>
+      </w:r>
+      <w:r>
+        <w:t>áva</w:t>
+      </w:r>
+      <w:proofErr w:type="spellEnd"/>
+      <w:r>
+        <w:t xml:space="preserve"> extra vrstvu </w:t>
       </w:r>
       <w:r>
         <w:t>zabezpečení</w:t>
@@ -8197,10 +8243,10 @@
         <w:t xml:space="preserve"> je software, který je primárně </w:t>
       </w:r>
       <w:r>
-        <w:t>nedesignován</w:t>
-      </w:r>
-      <w:r>
-        <w:t xml:space="preserve"> pro vývoj videoher. Vývojáři </w:t>
+        <w:t xml:space="preserve">navržen </w:t>
+      </w:r>
+      <w:r>
+        <w:t xml:space="preserve">pro vývoj videoher. Vývojáři </w:t>
       </w:r>
       <w:r>
         <w:t>dokážou</w:t>
@@ -8209,7 +8255,7 @@
         <w:t xml:space="preserve"> </w:t>
       </w:r>
       <w:r>
-        <w:t>zutilizovat</w:t>
+        <w:t>využít</w:t>
       </w:r>
       <w:r>
         <w:t xml:space="preserve"> funkce těchto </w:t>
@@ -8422,20 +8468,40 @@
         <w:pStyle w:val="Bntext"/>
       </w:pPr>
       <w:r>
-        <w:t xml:space="preserve">Zpočátku UE byl nedesignován pro softwarové (procesorově založené) renderování, ale postupem </w:t>
+        <w:t xml:space="preserve">Zpočátku UE byl </w:t>
+      </w:r>
+      <w:r>
+        <w:t xml:space="preserve">navržen </w:t>
+      </w:r>
+      <w:r>
+        <w:t xml:space="preserve">pro softwarové (procesorově založené) renderování, ale postupem </w:t>
       </w:r>
       <w:r>
         <w:t>času se</w:t>
       </w:r>
       <w:r>
-        <w:t xml:space="preserve"> začal zaměřovat na dedikovány hardware.</w:t>
-      </w:r>
-      <w:r>
-        <w:t xml:space="preserve"> Tvorba videoher není jediná věc, co UE dokáže. Je v něm možné</w:t>
+        <w:t xml:space="preserve"> začal zaměřovat na hardware</w:t>
+      </w:r>
+      <w:r>
+        <w:t xml:space="preserve"> akcelerování</w:t>
+      </w:r>
+      <w:r>
+        <w:t>.</w:t>
       </w:r>
       <w:r>
         <w:t xml:space="preserve"> </w:t>
       </w:r>
+    </w:p>
+    <w:p>
+      <w:pPr>
+        <w:pStyle w:val="Bntext"/>
+      </w:pPr>
+      <w:r>
+        <w:t>Tvorba videoher není jediná věc, co UE dokáže. Je v něm možné</w:t>
+      </w:r>
+      <w:r>
+        <w:t xml:space="preserve"> </w:t>
+      </w:r>
       <w:r>
         <w:t>dělat</w:t>
       </w:r>
@@ -8506,7 +8572,19 @@
         <w:t>Tyto nody</w:t>
       </w:r>
       <w:r>
-        <w:t xml:space="preserve"> reprezentují funkce, podmínky… </w:t>
+        <w:t xml:space="preserve"> reprezentují funkce, </w:t>
+      </w:r>
+      <w:r>
+        <w:t>podmínk</w:t>
+      </w:r>
+      <w:r>
+        <w:t>y</w:t>
+      </w:r>
+      <w:r>
+        <w:t xml:space="preserve"> atd.</w:t>
+      </w:r>
+      <w:r>
+        <w:t xml:space="preserve"> </w:t>
       </w:r>
       <w:r>
         <w:t>Vývojář dokáže nody libovolně</w:t>
@@ -8562,6 +8640,7 @@
         <w:pStyle w:val="Bntext"/>
       </w:pPr>
       <w:r>
+        <w:lastRenderedPageBreak/>
         <w:t xml:space="preserve">Příklady her, které byli vyvíjeni v UE: Batman </w:t>
       </w:r>
       <w:proofErr w:type="spellStart"/>
@@ -8861,7 +8940,19 @@
         <w:pStyle w:val="Bntext"/>
       </w:pPr>
       <w:r>
-        <w:t xml:space="preserve">Příklady her, které byli vyvíjeni v Unity: </w:t>
+        <w:t>Příklady her, které byl</w:t>
+      </w:r>
+      <w:r>
+        <w:t>y</w:t>
+      </w:r>
+      <w:r>
+        <w:t xml:space="preserve"> vyvíjen</w:t>
+      </w:r>
+      <w:r>
+        <w:t>y</w:t>
+      </w:r>
+      <w:r>
+        <w:t xml:space="preserve"> v Unity: </w:t>
       </w:r>
       <w:proofErr w:type="spellStart"/>
       <w:r>
@@ -9098,6 +9189,7 @@
               <w:jc w:val="left"/>
             </w:pPr>
             <w:r>
+              <w:lastRenderedPageBreak/>
               <w:t xml:space="preserve">Výborná sada </w:t>
             </w:r>
             <w:proofErr w:type="spellStart"/>
@@ -9160,7 +9252,6 @@
         <w:pStyle w:val="Bntext"/>
       </w:pPr>
       <w:r>
-        <w:lastRenderedPageBreak/>
         <w:t>https://kevurugames.com/blog/unity-what-makes-it-the-best-game-engine/</w:t>
       </w:r>
     </w:p>
@@ -9221,28 +9312,13 @@
     </w:p>
     <w:p>
       <w:pPr>
+        <w:pStyle w:val="Bntext"/>
         <w:rPr>
           <w:color w:val="0563C1" w:themeColor="hyperlink"/>
           <w:u w:val="single"/>
         </w:rPr>
       </w:pPr>
-      <w:r>
-        <w:rPr>
-          <w:rStyle w:val="Hyperlink"/>
-        </w:rPr>
-        <w:br w:type="page"/>
-      </w:r>
-    </w:p>
-    <w:p>
-      <w:pPr>
-        <w:pStyle w:val="Nadpis2rovn"/>
-      </w:pPr>
-      <w:r>
-        <w:lastRenderedPageBreak/>
-        <w:t>Rozdíly mezi UE a Unity</w:t>
-      </w:r>
-    </w:p>
-    <w:p/>
+    </w:p>
     <w:p>
       <w:pPr>
         <w:pStyle w:val="Nadpis1rovn"/>
@@ -9277,6 +9353,12 @@
       <w:bookmarkEnd w:id="17"/>
     </w:p>
     <w:p>
+      <w:pPr>
+        <w:rPr>
+          <w:color w:val="0563C1" w:themeColor="hyperlink"/>
+          <w:u w:val="single"/>
+        </w:rPr>
+      </w:pPr>
       <w:hyperlink r:id="rId30" w:history="1">
         <w:r>
           <w:rPr>
@@ -9299,6 +9381,11 @@
       <w:bookmarkEnd w:id="19"/>
     </w:p>
     <w:p>
+      <w:r>
+        <w:t>Text nacházející se níže obsahuje krátké vysvětlení, jaký je proces při navrhování videoher.</w:t>
+      </w:r>
+    </w:p>
+    <w:p>
       <w:pPr>
         <w:pStyle w:val="Nadpis3rovn"/>
       </w:pPr>
@@ -9315,7 +9402,10 @@
         <w:pStyle w:val="Bntext"/>
       </w:pPr>
       <w:r>
-        <w:t xml:space="preserve">Před vytváření konceptu videohry, je důležité si udělat výzkum ohledně designu, rozložení a mechanik úrovní a blíže se seznámit s žánrem na kterém budeme stavět hru. Díky výzkumu a analýze získáme dostatečné znalosti, které nám pomohou v pozdějších fázích designu, jelikož vývojář bude seznámen, co se pro daný žánr hodí, jak by měla hra zhruba vypadat... </w:t>
+        <w:t>Před vytváření konceptu videohry, je důležité si udělat výzkum ohledně designu, rozložení a mechanik úrovní a blíže se seznámit s žánrem na kterém budeme stavět hru. Díky výzkumu a analýze získáme dostatečné znalosti, které nám pomohou v pozdějších fázích designu, jelikož vývojář bude seznámen, co se pro daný žánr hodí, jak by měla hra zhruba vypadat</w:t>
+      </w:r>
+      <w:r>
+        <w:t xml:space="preserve"> nebo jaké tempo by měla hráči dávat.</w:t>
       </w:r>
     </w:p>
     <w:p>
@@ -9335,13 +9425,26 @@
         <w:pStyle w:val="Bntext"/>
       </w:pPr>
       <w:r>
-        <w:t xml:space="preserve">Poslední krok před samotným designovaným je koncept, který nám předá čistou představu ohledně tématu hry a základním </w:t>
-      </w:r>
-      <w:proofErr w:type="spellStart"/>
-      <w:r>
-        <w:t>wireframu</w:t>
-      </w:r>
-      <w:proofErr w:type="spellEnd"/>
+        <w:t xml:space="preserve">Poslední krok před samotným </w:t>
+      </w:r>
+      <w:r>
+        <w:t>návrhem</w:t>
+      </w:r>
+      <w:r>
+        <w:t xml:space="preserve"> je koncept, který nám předá čistou představu ohledně tématu</w:t>
+      </w:r>
+      <w:r>
+        <w:t xml:space="preserve"> </w:t>
+      </w:r>
+      <w:r>
+        <w:t>a základní</w:t>
+      </w:r>
+      <w:r>
+        <w:t xml:space="preserve"> kostr</w:t>
+      </w:r>
+      <w:r>
+        <w:t>y hry</w:t>
+      </w:r>
       <w:r>
         <w:t>. V téhle části je ještě jednoduché dělat změny oproti pokročilým fázích. Pokud již budeme vědět téma je mnohokrát jednoduší rozšiřovat na téhle myšlence, jelikož máme jednotný styl.</w:t>
       </w:r>
@@ -9386,7 +9489,13 @@
       </w:r>
       <w:proofErr w:type="gramEnd"/>
       <w:r>
-        <w:t xml:space="preserve"> zjednodušená verze hry pomocí primitivních tvarů. Táhle verze nám dá hrubý rámec, který je založen na konceptu. Díky tomuhle si vývojář již vizuálně představit, jak bude finální verze vypadat. </w:t>
+        <w:t xml:space="preserve"> zjednodušená verze hry pomocí primitivních tvarů. T</w:t>
+      </w:r>
+      <w:r>
+        <w:t xml:space="preserve">ahle </w:t>
+      </w:r>
+      <w:r>
+        <w:t xml:space="preserve">verze nám dá hrubý rámec, který je založen na konceptu. Díky tomuhle si vývojář již vizuálně představit, jak bude finální verze vypadat. </w:t>
       </w:r>
       <w:proofErr w:type="spellStart"/>
       <w:r>
@@ -9445,7 +9554,6 @@
         </w:r>
       </w:hyperlink>
     </w:p>
-    <w:p/>
     <w:p>
       <w:pPr>
         <w:pStyle w:val="Nadpis2rovn"/>
@@ -11446,7 +11554,7 @@
           <w:noProof/>
         </w:rPr>
         <w:drawing>
-          <wp:inline distT="0" distB="0" distL="0" distR="0" wp14:anchorId="0C346721" wp14:editId="26518B8C">
+          <wp:inline distT="0" distB="0" distL="0" distR="0" wp14:anchorId="0C346721" wp14:editId="50336C9A">
             <wp:extent cx="3820693" cy="2157046"/>
             <wp:effectExtent l="0" t="0" r="8890" b="0"/>
             <wp:docPr id="686103778" name="Obrázek 16"/>

</xml_diff>